<commit_message>
add new inlinecode style
</commit_message>
<xml_diff>
--- a/reference.docx
+++ b/reference.docx
@@ -456,6 +456,25 @@
       <w:r>
         <w:t>.</w:t>
       </w:r>
+    </w:p>
+    <w:p>
+      <w:r>
+        <w:t xml:space="preserve">Here is some </w:t>
+      </w:r>
+      <w:r>
+        <w:rPr>
+          <w:rStyle w:val="InlineCode"/>
+        </w:rPr>
+        <w:t>inline code</w:t>
+      </w:r>
+      <w:r>
+        <w:t xml:space="preserve"> in a paragraph</w:t>
+      </w:r>
+    </w:p>
+    <w:p>
+      <w:pPr>
+        <w:pStyle w:val="Note"/>
+      </w:pPr>
     </w:p>
     <w:p>
       <w:pPr>
@@ -897,7 +916,7 @@
   <w:abstractNum w:abstractNumId="0" w15:restartNumberingAfterBreak="0">
     <w:nsid w:val="FFFFFF7C"/>
     <w:multiLevelType w:val="singleLevel"/>
-    <w:tmpl w:val="B79679E8"/>
+    <w:tmpl w:val="239C876A"/>
     <w:lvl w:ilvl="0">
       <w:start w:val="1"/>
       <w:numFmt w:val="decimal"/>
@@ -914,7 +933,7 @@
   <w:abstractNum w:abstractNumId="1" w15:restartNumberingAfterBreak="0">
     <w:nsid w:val="FFFFFF7D"/>
     <w:multiLevelType w:val="singleLevel"/>
-    <w:tmpl w:val="4ACCCB26"/>
+    <w:tmpl w:val="7F80E994"/>
     <w:lvl w:ilvl="0">
       <w:start w:val="1"/>
       <w:numFmt w:val="decimal"/>
@@ -931,7 +950,7 @@
   <w:abstractNum w:abstractNumId="2" w15:restartNumberingAfterBreak="0">
     <w:nsid w:val="FFFFFF7E"/>
     <w:multiLevelType w:val="singleLevel"/>
-    <w:tmpl w:val="EA149B84"/>
+    <w:tmpl w:val="7C149C90"/>
     <w:lvl w:ilvl="0">
       <w:start w:val="1"/>
       <w:numFmt w:val="decimal"/>
@@ -948,7 +967,7 @@
   <w:abstractNum w:abstractNumId="3" w15:restartNumberingAfterBreak="0">
     <w:nsid w:val="FFFFFF7F"/>
     <w:multiLevelType w:val="singleLevel"/>
-    <w:tmpl w:val="90581AFC"/>
+    <w:tmpl w:val="DACEAB84"/>
     <w:lvl w:ilvl="0">
       <w:start w:val="1"/>
       <w:numFmt w:val="decimal"/>
@@ -965,7 +984,7 @@
   <w:abstractNum w:abstractNumId="4" w15:restartNumberingAfterBreak="0">
     <w:nsid w:val="FFFFFF80"/>
     <w:multiLevelType w:val="singleLevel"/>
-    <w:tmpl w:val="4894D7F0"/>
+    <w:tmpl w:val="F15E694C"/>
     <w:lvl w:ilvl="0">
       <w:start w:val="1"/>
       <w:numFmt w:val="bullet"/>
@@ -985,7 +1004,7 @@
   <w:abstractNum w:abstractNumId="5" w15:restartNumberingAfterBreak="0">
     <w:nsid w:val="FFFFFF81"/>
     <w:multiLevelType w:val="singleLevel"/>
-    <w:tmpl w:val="90BACC9C"/>
+    <w:tmpl w:val="0D2459BC"/>
     <w:lvl w:ilvl="0">
       <w:start w:val="1"/>
       <w:numFmt w:val="bullet"/>
@@ -1005,7 +1024,7 @@
   <w:abstractNum w:abstractNumId="6" w15:restartNumberingAfterBreak="0">
     <w:nsid w:val="FFFFFF82"/>
     <w:multiLevelType w:val="singleLevel"/>
-    <w:tmpl w:val="1BCA739E"/>
+    <w:tmpl w:val="150E38F0"/>
     <w:lvl w:ilvl="0">
       <w:start w:val="1"/>
       <w:numFmt w:val="bullet"/>
@@ -1025,7 +1044,7 @@
   <w:abstractNum w:abstractNumId="7" w15:restartNumberingAfterBreak="0">
     <w:nsid w:val="FFFFFF83"/>
     <w:multiLevelType w:val="singleLevel"/>
-    <w:tmpl w:val="CF963CD4"/>
+    <w:tmpl w:val="AB36EC8C"/>
     <w:lvl w:ilvl="0">
       <w:start w:val="1"/>
       <w:numFmt w:val="bullet"/>
@@ -1045,7 +1064,7 @@
   <w:abstractNum w:abstractNumId="8" w15:restartNumberingAfterBreak="0">
     <w:nsid w:val="FFFFFF88"/>
     <w:multiLevelType w:val="singleLevel"/>
-    <w:tmpl w:val="994C6A80"/>
+    <w:tmpl w:val="8B2C93D6"/>
     <w:lvl w:ilvl="0">
       <w:start w:val="1"/>
       <w:numFmt w:val="decimal"/>
@@ -1062,7 +1081,7 @@
   <w:abstractNum w:abstractNumId="9" w15:restartNumberingAfterBreak="0">
     <w:nsid w:val="FFFFFF89"/>
     <w:multiLevelType w:val="singleLevel"/>
-    <w:tmpl w:val="FB5477E0"/>
+    <w:tmpl w:val="4D506C38"/>
     <w:lvl w:ilvl="0">
       <w:start w:val="1"/>
       <w:numFmt w:val="bullet"/>
@@ -3661,6 +3680,16 @@
       <w:shd w:val="clear" w:color="auto" w:fill="FFFF00"/>
     </w:pPr>
   </w:style>
+  <w:style w:type="character" w:customStyle="1" w:styleId="InlineCode">
+    <w:name w:val="InlineCode"/>
+    <w:basedOn w:val="DefaultParagraphFont"/>
+    <w:uiPriority w:val="1"/>
+    <w:qFormat/>
+    <w:rsid w:val="00B041EA"/>
+    <w:rPr>
+      <w:rFonts w:ascii="Courier" w:hAnsi="Courier"/>
+    </w:rPr>
+  </w:style>
 </w:styles>
 </file>
 

</xml_diff>

<commit_message>
Updated InlineCode style in reference Updated WordExtrasFilter to support new `{.code}` inline style
</commit_message>
<xml_diff>
--- a/reference.docx
+++ b/reference.docx
@@ -916,7 +916,7 @@
   <w:abstractNum w:abstractNumId="0" w15:restartNumberingAfterBreak="0">
     <w:nsid w:val="FFFFFF7C"/>
     <w:multiLevelType w:val="singleLevel"/>
-    <w:tmpl w:val="239C876A"/>
+    <w:tmpl w:val="D0FC07C0"/>
     <w:lvl w:ilvl="0">
       <w:start w:val="1"/>
       <w:numFmt w:val="decimal"/>
@@ -933,7 +933,7 @@
   <w:abstractNum w:abstractNumId="1" w15:restartNumberingAfterBreak="0">
     <w:nsid w:val="FFFFFF7D"/>
     <w:multiLevelType w:val="singleLevel"/>
-    <w:tmpl w:val="7F80E994"/>
+    <w:tmpl w:val="B4F0CD8E"/>
     <w:lvl w:ilvl="0">
       <w:start w:val="1"/>
       <w:numFmt w:val="decimal"/>
@@ -950,7 +950,7 @@
   <w:abstractNum w:abstractNumId="2" w15:restartNumberingAfterBreak="0">
     <w:nsid w:val="FFFFFF7E"/>
     <w:multiLevelType w:val="singleLevel"/>
-    <w:tmpl w:val="7C149C90"/>
+    <w:tmpl w:val="7BD86CF6"/>
     <w:lvl w:ilvl="0">
       <w:start w:val="1"/>
       <w:numFmt w:val="decimal"/>
@@ -967,7 +967,7 @@
   <w:abstractNum w:abstractNumId="3" w15:restartNumberingAfterBreak="0">
     <w:nsid w:val="FFFFFF7F"/>
     <w:multiLevelType w:val="singleLevel"/>
-    <w:tmpl w:val="DACEAB84"/>
+    <w:tmpl w:val="8498454A"/>
     <w:lvl w:ilvl="0">
       <w:start w:val="1"/>
       <w:numFmt w:val="decimal"/>
@@ -984,7 +984,7 @@
   <w:abstractNum w:abstractNumId="4" w15:restartNumberingAfterBreak="0">
     <w:nsid w:val="FFFFFF80"/>
     <w:multiLevelType w:val="singleLevel"/>
-    <w:tmpl w:val="F15E694C"/>
+    <w:tmpl w:val="9026699C"/>
     <w:lvl w:ilvl="0">
       <w:start w:val="1"/>
       <w:numFmt w:val="bullet"/>
@@ -1004,7 +1004,7 @@
   <w:abstractNum w:abstractNumId="5" w15:restartNumberingAfterBreak="0">
     <w:nsid w:val="FFFFFF81"/>
     <w:multiLevelType w:val="singleLevel"/>
-    <w:tmpl w:val="0D2459BC"/>
+    <w:tmpl w:val="0A0A7048"/>
     <w:lvl w:ilvl="0">
       <w:start w:val="1"/>
       <w:numFmt w:val="bullet"/>
@@ -1024,7 +1024,7 @@
   <w:abstractNum w:abstractNumId="6" w15:restartNumberingAfterBreak="0">
     <w:nsid w:val="FFFFFF82"/>
     <w:multiLevelType w:val="singleLevel"/>
-    <w:tmpl w:val="150E38F0"/>
+    <w:tmpl w:val="F668C00C"/>
     <w:lvl w:ilvl="0">
       <w:start w:val="1"/>
       <w:numFmt w:val="bullet"/>
@@ -1044,7 +1044,7 @@
   <w:abstractNum w:abstractNumId="7" w15:restartNumberingAfterBreak="0">
     <w:nsid w:val="FFFFFF83"/>
     <w:multiLevelType w:val="singleLevel"/>
-    <w:tmpl w:val="AB36EC8C"/>
+    <w:tmpl w:val="1A84BEC8"/>
     <w:lvl w:ilvl="0">
       <w:start w:val="1"/>
       <w:numFmt w:val="bullet"/>
@@ -1064,7 +1064,7 @@
   <w:abstractNum w:abstractNumId="8" w15:restartNumberingAfterBreak="0">
     <w:nsid w:val="FFFFFF88"/>
     <w:multiLevelType w:val="singleLevel"/>
-    <w:tmpl w:val="8B2C93D6"/>
+    <w:tmpl w:val="8A882212"/>
     <w:lvl w:ilvl="0">
       <w:start w:val="1"/>
       <w:numFmt w:val="decimal"/>
@@ -1081,7 +1081,7 @@
   <w:abstractNum w:abstractNumId="9" w15:restartNumberingAfterBreak="0">
     <w:nsid w:val="FFFFFF89"/>
     <w:multiLevelType w:val="singleLevel"/>
-    <w:tmpl w:val="4D506C38"/>
+    <w:tmpl w:val="A00C8002"/>
     <w:lvl w:ilvl="0">
       <w:start w:val="1"/>
       <w:numFmt w:val="bullet"/>
@@ -3685,9 +3685,10 @@
     <w:basedOn w:val="DefaultParagraphFont"/>
     <w:uiPriority w:val="1"/>
     <w:qFormat/>
-    <w:rsid w:val="00B041EA"/>
+    <w:rsid w:val="001277F0"/>
     <w:rPr>
       <w:rFonts w:ascii="Courier" w:hAnsi="Courier"/>
+      <w:sz w:val="20"/>
     </w:rPr>
   </w:style>
 </w:styles>

</xml_diff>

<commit_message>
Added new inlineNote style & associated Lua
</commit_message>
<xml_diff>
--- a/reference.docx
+++ b/reference.docx
@@ -472,9 +472,18 @@
       </w:r>
     </w:p>
     <w:p>
-      <w:pPr>
-        <w:pStyle w:val="Note"/>
-      </w:pPr>
+      <w:r>
+        <w:t xml:space="preserve">This is an </w:t>
+      </w:r>
+      <w:r>
+        <w:rPr>
+          <w:rStyle w:val="InlineNote"/>
+        </w:rPr>
+        <w:t>inline note, such as inside a table</w:t>
+      </w:r>
+      <w:r>
+        <w:t>. It’s a character style.</w:t>
+      </w:r>
     </w:p>
     <w:p>
       <w:pPr>
@@ -916,7 +925,7 @@
   <w:abstractNum w:abstractNumId="0" w15:restartNumberingAfterBreak="0">
     <w:nsid w:val="FFFFFF7C"/>
     <w:multiLevelType w:val="singleLevel"/>
-    <w:tmpl w:val="D0FC07C0"/>
+    <w:tmpl w:val="02E456B2"/>
     <w:lvl w:ilvl="0">
       <w:start w:val="1"/>
       <w:numFmt w:val="decimal"/>
@@ -933,7 +942,7 @@
   <w:abstractNum w:abstractNumId="1" w15:restartNumberingAfterBreak="0">
     <w:nsid w:val="FFFFFF7D"/>
     <w:multiLevelType w:val="singleLevel"/>
-    <w:tmpl w:val="B4F0CD8E"/>
+    <w:tmpl w:val="3C0CF594"/>
     <w:lvl w:ilvl="0">
       <w:start w:val="1"/>
       <w:numFmt w:val="decimal"/>
@@ -950,7 +959,7 @@
   <w:abstractNum w:abstractNumId="2" w15:restartNumberingAfterBreak="0">
     <w:nsid w:val="FFFFFF7E"/>
     <w:multiLevelType w:val="singleLevel"/>
-    <w:tmpl w:val="7BD86CF6"/>
+    <w:tmpl w:val="B96AA136"/>
     <w:lvl w:ilvl="0">
       <w:start w:val="1"/>
       <w:numFmt w:val="decimal"/>
@@ -967,7 +976,7 @@
   <w:abstractNum w:abstractNumId="3" w15:restartNumberingAfterBreak="0">
     <w:nsid w:val="FFFFFF7F"/>
     <w:multiLevelType w:val="singleLevel"/>
-    <w:tmpl w:val="8498454A"/>
+    <w:tmpl w:val="3046463C"/>
     <w:lvl w:ilvl="0">
       <w:start w:val="1"/>
       <w:numFmt w:val="decimal"/>
@@ -984,7 +993,7 @@
   <w:abstractNum w:abstractNumId="4" w15:restartNumberingAfterBreak="0">
     <w:nsid w:val="FFFFFF80"/>
     <w:multiLevelType w:val="singleLevel"/>
-    <w:tmpl w:val="9026699C"/>
+    <w:tmpl w:val="FC2002AE"/>
     <w:lvl w:ilvl="0">
       <w:start w:val="1"/>
       <w:numFmt w:val="bullet"/>
@@ -1004,7 +1013,7 @@
   <w:abstractNum w:abstractNumId="5" w15:restartNumberingAfterBreak="0">
     <w:nsid w:val="FFFFFF81"/>
     <w:multiLevelType w:val="singleLevel"/>
-    <w:tmpl w:val="0A0A7048"/>
+    <w:tmpl w:val="0B5C1DCA"/>
     <w:lvl w:ilvl="0">
       <w:start w:val="1"/>
       <w:numFmt w:val="bullet"/>
@@ -1024,7 +1033,7 @@
   <w:abstractNum w:abstractNumId="6" w15:restartNumberingAfterBreak="0">
     <w:nsid w:val="FFFFFF82"/>
     <w:multiLevelType w:val="singleLevel"/>
-    <w:tmpl w:val="F668C00C"/>
+    <w:tmpl w:val="0ECAC0DE"/>
     <w:lvl w:ilvl="0">
       <w:start w:val="1"/>
       <w:numFmt w:val="bullet"/>
@@ -1044,7 +1053,7 @@
   <w:abstractNum w:abstractNumId="7" w15:restartNumberingAfterBreak="0">
     <w:nsid w:val="FFFFFF83"/>
     <w:multiLevelType w:val="singleLevel"/>
-    <w:tmpl w:val="1A84BEC8"/>
+    <w:tmpl w:val="7B560DBE"/>
     <w:lvl w:ilvl="0">
       <w:start w:val="1"/>
       <w:numFmt w:val="bullet"/>
@@ -1064,7 +1073,7 @@
   <w:abstractNum w:abstractNumId="8" w15:restartNumberingAfterBreak="0">
     <w:nsid w:val="FFFFFF88"/>
     <w:multiLevelType w:val="singleLevel"/>
-    <w:tmpl w:val="8A882212"/>
+    <w:tmpl w:val="015690CA"/>
     <w:lvl w:ilvl="0">
       <w:start w:val="1"/>
       <w:numFmt w:val="decimal"/>
@@ -1081,7 +1090,7 @@
   <w:abstractNum w:abstractNumId="9" w15:restartNumberingAfterBreak="0">
     <w:nsid w:val="FFFFFF89"/>
     <w:multiLevelType w:val="singleLevel"/>
-    <w:tmpl w:val="A00C8002"/>
+    <w:tmpl w:val="73FE5698"/>
     <w:lvl w:ilvl="0">
       <w:start w:val="1"/>
       <w:numFmt w:val="bullet"/>
@@ -3691,6 +3700,16 @@
       <w:sz w:val="20"/>
     </w:rPr>
   </w:style>
+  <w:style w:type="character" w:customStyle="1" w:styleId="InlineNote">
+    <w:name w:val="InlineNote"/>
+    <w:basedOn w:val="DefaultParagraphFont"/>
+    <w:uiPriority w:val="1"/>
+    <w:qFormat/>
+    <w:rsid w:val="00CB07F2"/>
+    <w:rPr>
+      <w:sz w:val="20"/>
+    </w:rPr>
+  </w:style>
 </w:styles>
 </file>
 

</xml_diff>

<commit_message>
Update Source Code style
</commit_message>
<xml_diff>
--- a/reference.docx
+++ b/reference.docx
@@ -249,15 +249,7 @@
         <w:t xml:space="preserve"> • </w:t>
       </w:r>
       <w:r>
-        <w:t xml:space="preserve">Ch. de </w:t>
-      </w:r>
-      <w:proofErr w:type="spellStart"/>
-      <w:r>
-        <w:t>Blandonnet</w:t>
-      </w:r>
-      <w:proofErr w:type="spellEnd"/>
-      <w:r>
-        <w:t xml:space="preserve"> 8</w:t>
+        <w:t>Ch. de Blandonnet 8</w:t>
       </w:r>
     </w:p>
     <w:p>
@@ -332,39 +324,15 @@
       </w:r>
       <w:r>
         <w:br/>
-        <w:t xml:space="preserve">    "</w:t>
-      </w:r>
-      <w:proofErr w:type="spellStart"/>
-      <w:r>
-        <w:t>jti</w:t>
-      </w:r>
-      <w:proofErr w:type="spellEnd"/>
-      <w:r>
-        <w:t>": "3e061079a991071a5d2dcfd2ee1c6794",</w:t>
+        <w:t xml:space="preserve">    "jti": "3e061079a991071a5d2dcfd2ee1c6794",</w:t>
       </w:r>
       <w:r>
         <w:br/>
-        <w:t xml:space="preserve">    "</w:t>
-      </w:r>
-      <w:proofErr w:type="spellStart"/>
-      <w:r>
-        <w:t>iss</w:t>
-      </w:r>
-      <w:proofErr w:type="spellEnd"/>
-      <w:r>
-        <w:t>": "http://cai.adobe.com",</w:t>
+        <w:t xml:space="preserve">    "iss": "http://cai.adobe.com",</w:t>
       </w:r>
       <w:r>
         <w:br/>
-        <w:t xml:space="preserve">    "</w:t>
-      </w:r>
-      <w:proofErr w:type="spellStart"/>
-      <w:r>
-        <w:t>iat</w:t>
-      </w:r>
-      <w:proofErr w:type="spellEnd"/>
-      <w:r>
-        <w:t>": 1516239022,</w:t>
+        <w:t xml:space="preserve">    "iat": 1516239022,</w:t>
       </w:r>
       <w:r>
         <w:br/>
@@ -375,6 +343,46 @@
         </w:rPr>
         <w:t>}</w:t>
       </w:r>
+    </w:p>
+    <w:p>
+      <w:pPr>
+        <w:pStyle w:val="SourceCode"/>
+        <w:rPr>
+          <w:rFonts w:asciiTheme="minorHAnsi" w:hAnsiTheme="minorHAnsi"/>
+        </w:rPr>
+      </w:pPr>
+      <w:r>
+        <w:t>{</w:t>
+      </w:r>
+      <w:r>
+        <w:br/>
+        <w:t xml:space="preserve">    "jti": "3e061079a991071a5d2dcfd2ee1c6794",</w:t>
+      </w:r>
+      <w:r>
+        <w:br/>
+        <w:t xml:space="preserve">    "iss": "http://cai.adobe.com",</w:t>
+      </w:r>
+      <w:r>
+        <w:br/>
+        <w:t xml:space="preserve">    "iat": 1516239022,</w:t>
+      </w:r>
+      <w:r>
+        <w:br/>
+      </w:r>
+      <w:r>
+        <w:rPr>
+          <w:rFonts w:asciiTheme="minorHAnsi" w:hAnsiTheme="minorHAnsi"/>
+        </w:rPr>
+        <w:t>}</w:t>
+      </w:r>
+    </w:p>
+    <w:p>
+      <w:pPr>
+        <w:pStyle w:val="SourceCode"/>
+        <w:rPr>
+          <w:rFonts w:asciiTheme="minorHAnsi" w:hAnsiTheme="minorHAnsi"/>
+        </w:rPr>
+      </w:pPr>
     </w:p>
     <w:p>
       <w:pPr>
@@ -473,6 +481,7 @@
     </w:p>
     <w:p>
       <w:r>
+        <w:lastRenderedPageBreak/>
         <w:t xml:space="preserve">This is an </w:t>
       </w:r>
       <w:r>
@@ -925,7 +934,7 @@
   <w:abstractNum w:abstractNumId="0" w15:restartNumberingAfterBreak="0">
     <w:nsid w:val="FFFFFF7C"/>
     <w:multiLevelType w:val="singleLevel"/>
-    <w:tmpl w:val="02E456B2"/>
+    <w:tmpl w:val="B89A81A2"/>
     <w:lvl w:ilvl="0">
       <w:start w:val="1"/>
       <w:numFmt w:val="decimal"/>
@@ -942,7 +951,7 @@
   <w:abstractNum w:abstractNumId="1" w15:restartNumberingAfterBreak="0">
     <w:nsid w:val="FFFFFF7D"/>
     <w:multiLevelType w:val="singleLevel"/>
-    <w:tmpl w:val="3C0CF594"/>
+    <w:tmpl w:val="AD7E550E"/>
     <w:lvl w:ilvl="0">
       <w:start w:val="1"/>
       <w:numFmt w:val="decimal"/>
@@ -959,7 +968,7 @@
   <w:abstractNum w:abstractNumId="2" w15:restartNumberingAfterBreak="0">
     <w:nsid w:val="FFFFFF7E"/>
     <w:multiLevelType w:val="singleLevel"/>
-    <w:tmpl w:val="B96AA136"/>
+    <w:tmpl w:val="59B626D0"/>
     <w:lvl w:ilvl="0">
       <w:start w:val="1"/>
       <w:numFmt w:val="decimal"/>
@@ -976,7 +985,7 @@
   <w:abstractNum w:abstractNumId="3" w15:restartNumberingAfterBreak="0">
     <w:nsid w:val="FFFFFF7F"/>
     <w:multiLevelType w:val="singleLevel"/>
-    <w:tmpl w:val="3046463C"/>
+    <w:tmpl w:val="7E146C12"/>
     <w:lvl w:ilvl="0">
       <w:start w:val="1"/>
       <w:numFmt w:val="decimal"/>
@@ -993,7 +1002,7 @@
   <w:abstractNum w:abstractNumId="4" w15:restartNumberingAfterBreak="0">
     <w:nsid w:val="FFFFFF80"/>
     <w:multiLevelType w:val="singleLevel"/>
-    <w:tmpl w:val="FC2002AE"/>
+    <w:tmpl w:val="475E5F12"/>
     <w:lvl w:ilvl="0">
       <w:start w:val="1"/>
       <w:numFmt w:val="bullet"/>
@@ -1013,7 +1022,7 @@
   <w:abstractNum w:abstractNumId="5" w15:restartNumberingAfterBreak="0">
     <w:nsid w:val="FFFFFF81"/>
     <w:multiLevelType w:val="singleLevel"/>
-    <w:tmpl w:val="0B5C1DCA"/>
+    <w:tmpl w:val="D2E2A842"/>
     <w:lvl w:ilvl="0">
       <w:start w:val="1"/>
       <w:numFmt w:val="bullet"/>
@@ -1033,7 +1042,7 @@
   <w:abstractNum w:abstractNumId="6" w15:restartNumberingAfterBreak="0">
     <w:nsid w:val="FFFFFF82"/>
     <w:multiLevelType w:val="singleLevel"/>
-    <w:tmpl w:val="0ECAC0DE"/>
+    <w:tmpl w:val="8554776A"/>
     <w:lvl w:ilvl="0">
       <w:start w:val="1"/>
       <w:numFmt w:val="bullet"/>
@@ -1053,7 +1062,7 @@
   <w:abstractNum w:abstractNumId="7" w15:restartNumberingAfterBreak="0">
     <w:nsid w:val="FFFFFF83"/>
     <w:multiLevelType w:val="singleLevel"/>
-    <w:tmpl w:val="7B560DBE"/>
+    <w:tmpl w:val="87427A4A"/>
     <w:lvl w:ilvl="0">
       <w:start w:val="1"/>
       <w:numFmt w:val="bullet"/>
@@ -1073,7 +1082,7 @@
   <w:abstractNum w:abstractNumId="8" w15:restartNumberingAfterBreak="0">
     <w:nsid w:val="FFFFFF88"/>
     <w:multiLevelType w:val="singleLevel"/>
-    <w:tmpl w:val="015690CA"/>
+    <w:tmpl w:val="7250EC56"/>
     <w:lvl w:ilvl="0">
       <w:start w:val="1"/>
       <w:numFmt w:val="decimal"/>
@@ -1090,7 +1099,7 @@
   <w:abstractNum w:abstractNumId="9" w15:restartNumberingAfterBreak="0">
     <w:nsid w:val="FFFFFF89"/>
     <w:multiLevelType w:val="singleLevel"/>
-    <w:tmpl w:val="73FE5698"/>
+    <w:tmpl w:val="ECEA70B8"/>
     <w:lvl w:ilvl="0">
       <w:start w:val="1"/>
       <w:numFmt w:val="bullet"/>
@@ -3710,6 +3719,12 @@
       <w:sz w:val="20"/>
     </w:rPr>
   </w:style>
+  <w:style w:type="paragraph" w:customStyle="1" w:styleId="SourceCode0">
+    <w:name w:val="Source Code"/>
+    <w:basedOn w:val="SourceCode"/>
+    <w:qFormat/>
+    <w:rsid w:val="00B37453"/>
+  </w:style>
 </w:styles>
 </file>
 

</xml_diff>

<commit_message>
updated the Notes style
</commit_message>
<xml_diff>
--- a/reference.docx
+++ b/reference.docx
@@ -249,7 +249,15 @@
         <w:t xml:space="preserve"> • </w:t>
       </w:r>
       <w:r>
-        <w:t>Ch. de Blandonnet 8</w:t>
+        <w:t xml:space="preserve">Ch. de </w:t>
+      </w:r>
+      <w:proofErr w:type="spellStart"/>
+      <w:r>
+        <w:t>Blandonnet</w:t>
+      </w:r>
+      <w:proofErr w:type="spellEnd"/>
+      <w:r>
+        <w:t xml:space="preserve"> 8</w:t>
       </w:r>
     </w:p>
     <w:p>
@@ -324,15 +332,39 @@
       </w:r>
       <w:r>
         <w:br/>
-        <w:t xml:space="preserve">    "jti": "3e061079a991071a5d2dcfd2ee1c6794",</w:t>
+        <w:t xml:space="preserve">    "</w:t>
+      </w:r>
+      <w:proofErr w:type="spellStart"/>
+      <w:r>
+        <w:t>jti</w:t>
+      </w:r>
+      <w:proofErr w:type="spellEnd"/>
+      <w:r>
+        <w:t>": "3e061079a991071a5d2dcfd2ee1c6794",</w:t>
       </w:r>
       <w:r>
         <w:br/>
-        <w:t xml:space="preserve">    "iss": "http://cai.adobe.com",</w:t>
+        <w:t xml:space="preserve">    "</w:t>
+      </w:r>
+      <w:proofErr w:type="spellStart"/>
+      <w:r>
+        <w:t>iss</w:t>
+      </w:r>
+      <w:proofErr w:type="spellEnd"/>
+      <w:r>
+        <w:t>": "http://cai.adobe.com",</w:t>
       </w:r>
       <w:r>
         <w:br/>
-        <w:t xml:space="preserve">    "iat": 1516239022,</w:t>
+        <w:t xml:space="preserve">    "</w:t>
+      </w:r>
+      <w:proofErr w:type="spellStart"/>
+      <w:r>
+        <w:t>iat</w:t>
+      </w:r>
+      <w:proofErr w:type="spellEnd"/>
+      <w:r>
+        <w:t>": 1516239022,</w:t>
       </w:r>
       <w:r>
         <w:br/>
@@ -356,15 +388,39 @@
       </w:r>
       <w:r>
         <w:br/>
-        <w:t xml:space="preserve">    "jti": "3e061079a991071a5d2dcfd2ee1c6794",</w:t>
+        <w:t xml:space="preserve">    "</w:t>
+      </w:r>
+      <w:proofErr w:type="spellStart"/>
+      <w:r>
+        <w:t>jti</w:t>
+      </w:r>
+      <w:proofErr w:type="spellEnd"/>
+      <w:r>
+        <w:t>": "3e061079a991071a5d2dcfd2ee1c6794",</w:t>
       </w:r>
       <w:r>
         <w:br/>
-        <w:t xml:space="preserve">    "iss": "http://cai.adobe.com",</w:t>
+        <w:t xml:space="preserve">    "</w:t>
+      </w:r>
+      <w:proofErr w:type="spellStart"/>
+      <w:r>
+        <w:t>iss</w:t>
+      </w:r>
+      <w:proofErr w:type="spellEnd"/>
+      <w:r>
+        <w:t>": "http://cai.adobe.com",</w:t>
       </w:r>
       <w:r>
         <w:br/>
-        <w:t xml:space="preserve">    "iat": 1516239022,</w:t>
+        <w:t xml:space="preserve">    "</w:t>
+      </w:r>
+      <w:proofErr w:type="spellStart"/>
+      <w:r>
+        <w:t>iat</w:t>
+      </w:r>
+      <w:proofErr w:type="spellEnd"/>
+      <w:r>
+        <w:t>": 1516239022,</w:t>
       </w:r>
       <w:r>
         <w:br/>
@@ -934,7 +990,7 @@
   <w:abstractNum w:abstractNumId="0" w15:restartNumberingAfterBreak="0">
     <w:nsid w:val="FFFFFF7C"/>
     <w:multiLevelType w:val="singleLevel"/>
-    <w:tmpl w:val="B89A81A2"/>
+    <w:tmpl w:val="98B6FED8"/>
     <w:lvl w:ilvl="0">
       <w:start w:val="1"/>
       <w:numFmt w:val="decimal"/>
@@ -951,7 +1007,7 @@
   <w:abstractNum w:abstractNumId="1" w15:restartNumberingAfterBreak="0">
     <w:nsid w:val="FFFFFF7D"/>
     <w:multiLevelType w:val="singleLevel"/>
-    <w:tmpl w:val="AD7E550E"/>
+    <w:tmpl w:val="35B85522"/>
     <w:lvl w:ilvl="0">
       <w:start w:val="1"/>
       <w:numFmt w:val="decimal"/>
@@ -968,7 +1024,7 @@
   <w:abstractNum w:abstractNumId="2" w15:restartNumberingAfterBreak="0">
     <w:nsid w:val="FFFFFF7E"/>
     <w:multiLevelType w:val="singleLevel"/>
-    <w:tmpl w:val="59B626D0"/>
+    <w:tmpl w:val="7AF8E6C0"/>
     <w:lvl w:ilvl="0">
       <w:start w:val="1"/>
       <w:numFmt w:val="decimal"/>
@@ -985,7 +1041,7 @@
   <w:abstractNum w:abstractNumId="3" w15:restartNumberingAfterBreak="0">
     <w:nsid w:val="FFFFFF7F"/>
     <w:multiLevelType w:val="singleLevel"/>
-    <w:tmpl w:val="7E146C12"/>
+    <w:tmpl w:val="F0404D0C"/>
     <w:lvl w:ilvl="0">
       <w:start w:val="1"/>
       <w:numFmt w:val="decimal"/>
@@ -1002,7 +1058,7 @@
   <w:abstractNum w:abstractNumId="4" w15:restartNumberingAfterBreak="0">
     <w:nsid w:val="FFFFFF80"/>
     <w:multiLevelType w:val="singleLevel"/>
-    <w:tmpl w:val="475E5F12"/>
+    <w:tmpl w:val="16041934"/>
     <w:lvl w:ilvl="0">
       <w:start w:val="1"/>
       <w:numFmt w:val="bullet"/>
@@ -1022,7 +1078,7 @@
   <w:abstractNum w:abstractNumId="5" w15:restartNumberingAfterBreak="0">
     <w:nsid w:val="FFFFFF81"/>
     <w:multiLevelType w:val="singleLevel"/>
-    <w:tmpl w:val="D2E2A842"/>
+    <w:tmpl w:val="68C6E864"/>
     <w:lvl w:ilvl="0">
       <w:start w:val="1"/>
       <w:numFmt w:val="bullet"/>
@@ -1042,7 +1098,7 @@
   <w:abstractNum w:abstractNumId="6" w15:restartNumberingAfterBreak="0">
     <w:nsid w:val="FFFFFF82"/>
     <w:multiLevelType w:val="singleLevel"/>
-    <w:tmpl w:val="8554776A"/>
+    <w:tmpl w:val="F260012C"/>
     <w:lvl w:ilvl="0">
       <w:start w:val="1"/>
       <w:numFmt w:val="bullet"/>
@@ -1062,7 +1118,7 @@
   <w:abstractNum w:abstractNumId="7" w15:restartNumberingAfterBreak="0">
     <w:nsid w:val="FFFFFF83"/>
     <w:multiLevelType w:val="singleLevel"/>
-    <w:tmpl w:val="87427A4A"/>
+    <w:tmpl w:val="4380D380"/>
     <w:lvl w:ilvl="0">
       <w:start w:val="1"/>
       <w:numFmt w:val="bullet"/>
@@ -1082,7 +1138,7 @@
   <w:abstractNum w:abstractNumId="8" w15:restartNumberingAfterBreak="0">
     <w:nsid w:val="FFFFFF88"/>
     <w:multiLevelType w:val="singleLevel"/>
-    <w:tmpl w:val="7250EC56"/>
+    <w:tmpl w:val="1466D07E"/>
     <w:lvl w:ilvl="0">
       <w:start w:val="1"/>
       <w:numFmt w:val="decimal"/>
@@ -1099,7 +1155,7 @@
   <w:abstractNum w:abstractNumId="9" w15:restartNumberingAfterBreak="0">
     <w:nsid w:val="FFFFFF89"/>
     <w:multiLevelType w:val="singleLevel"/>
-    <w:tmpl w:val="ECEA70B8"/>
+    <w:tmpl w:val="5F34EA34"/>
     <w:lvl w:ilvl="0">
       <w:start w:val="1"/>
       <w:numFmt w:val="bullet"/>
@@ -3419,9 +3475,8 @@
     <w:name w:val="Note"/>
     <w:basedOn w:val="Normal"/>
     <w:qFormat/>
-    <w:rsid w:val="00602BCB"/>
-    <w:rPr>
-      <w:rFonts w:asciiTheme="minorHAnsi" w:hAnsiTheme="minorHAnsi"/>
+    <w:rsid w:val="008A007E"/>
+    <w:rPr>
       <w:sz w:val="20"/>
     </w:rPr>
   </w:style>

</xml_diff>